<commit_message>
att doc de layout
</commit_message>
<xml_diff>
--- a/documento-layout.docx
+++ b/documento-layout.docx
@@ -798,8 +798,49 @@
                 <w:rFonts w:ascii="Exo 2" w:hAnsi="Exo 2" w:cstheme="minorBidi"/>
                 <w:color w:val="auto"/>
               </w:rPr>
-              <w:t>"dd-MM-yyyy HH:mm</w:t>
-            </w:r>
+              <w:t>"</w:t>
+            </w:r>
+            <w:proofErr w:type="spellStart"/>
+            <w:r>
+              <w:rPr>
+                <w:rFonts w:ascii="Exo 2" w:hAnsi="Exo 2" w:cstheme="minorBidi"/>
+                <w:color w:val="auto"/>
+              </w:rPr>
+              <w:t>dd</w:t>
+            </w:r>
+            <w:proofErr w:type="spellEnd"/>
+            <w:r>
+              <w:rPr>
+                <w:rFonts w:ascii="Exo 2" w:hAnsi="Exo 2" w:cstheme="minorBidi"/>
+                <w:color w:val="auto"/>
+              </w:rPr>
+              <w:t>-MM-</w:t>
+            </w:r>
+            <w:proofErr w:type="spellStart"/>
+            <w:r>
+              <w:rPr>
+                <w:rFonts w:ascii="Exo 2" w:hAnsi="Exo 2" w:cstheme="minorBidi"/>
+                <w:color w:val="auto"/>
+              </w:rPr>
+              <w:t>yyyy</w:t>
+            </w:r>
+            <w:proofErr w:type="spellEnd"/>
+            <w:r>
+              <w:rPr>
+                <w:rFonts w:ascii="Exo 2" w:hAnsi="Exo 2" w:cstheme="minorBidi"/>
+                <w:color w:val="auto"/>
+              </w:rPr>
+              <w:t xml:space="preserve"> </w:t>
+            </w:r>
+            <w:proofErr w:type="spellStart"/>
+            <w:r>
+              <w:rPr>
+                <w:rFonts w:ascii="Exo 2" w:hAnsi="Exo 2" w:cstheme="minorBidi"/>
+                <w:color w:val="auto"/>
+              </w:rPr>
+              <w:t>HH:mm</w:t>
+            </w:r>
+            <w:proofErr w:type="spellEnd"/>
             <w:r>
               <w:rPr>
                 <w:rFonts w:ascii="Exo 2" w:hAnsi="Exo 2" w:cstheme="minorBidi"/>
@@ -1925,6 +1966,7 @@
                 <w:color w:val="auto"/>
               </w:rPr>
             </w:pPr>
+            <w:proofErr w:type="spellStart"/>
             <w:r>
               <w:rPr>
                 <w:rFonts w:ascii="Exo 2" w:hAnsi="Exo 2" w:cstheme="minorBidi"/>
@@ -1932,6 +1974,7 @@
               </w:rPr>
               <w:t>Boolean</w:t>
             </w:r>
+            <w:proofErr w:type="spellEnd"/>
           </w:p>
         </w:tc>
         <w:tc>
@@ -1998,6 +2041,7 @@
                 <w:color w:val="auto"/>
               </w:rPr>
             </w:pPr>
+            <w:proofErr w:type="spellStart"/>
             <w:r>
               <w:rPr>
                 <w:rFonts w:ascii="Exo 2" w:hAnsi="Exo 2" w:cstheme="minorBidi"/>
@@ -2005,6 +2049,7 @@
               </w:rPr>
               <w:t>Genero</w:t>
             </w:r>
+            <w:proofErr w:type="spellEnd"/>
           </w:p>
         </w:tc>
         <w:tc>
@@ -2314,6 +2359,7 @@
                 <w:color w:val="auto"/>
               </w:rPr>
             </w:pPr>
+            <w:proofErr w:type="spellStart"/>
             <w:r>
               <w:rPr>
                 <w:rFonts w:ascii="Exo 2" w:hAnsi="Exo 2" w:cstheme="minorBidi"/>
@@ -2321,6 +2367,7 @@
               </w:rPr>
               <w:t>SInópse</w:t>
             </w:r>
+            <w:proofErr w:type="spellEnd"/>
           </w:p>
         </w:tc>
         <w:tc>
@@ -2381,8 +2428,6 @@
               </w:rPr>
               <w:t>26</w:t>
             </w:r>
-            <w:bookmarkStart w:id="0" w:name="_GoBack"/>
-            <w:bookmarkEnd w:id="0"/>
           </w:p>
         </w:tc>
         <w:tc>
@@ -2500,7 +2545,7 @@
           <w:rFonts w:ascii="Exo 2" w:hAnsi="Exo 2" w:cstheme="minorBidi"/>
           <w:color w:val="auto"/>
         </w:rPr>
-        <w:t>7</w:t>
+        <w:t>12</w:t>
       </w:r>
     </w:p>
     <w:tbl>
@@ -2890,7 +2935,7 @@
                 <w:rFonts w:ascii="Exo 2" w:hAnsi="Exo 2" w:cstheme="minorBidi"/>
                 <w:color w:val="auto"/>
               </w:rPr>
-              <w:t>2</w:t>
+              <w:t>3</w:t>
             </w:r>
             <w:r>
               <w:rPr>
@@ -2904,7 +2949,7 @@
                 <w:rFonts w:ascii="Exo 2" w:hAnsi="Exo 2" w:cstheme="minorBidi"/>
                 <w:color w:val="auto"/>
               </w:rPr>
-              <w:t>007</w:t>
+              <w:t>012</w:t>
             </w:r>
           </w:p>
         </w:tc>
@@ -2929,6 +2974,8 @@
               </w:rPr>
               <w:t>N</w:t>
             </w:r>
+            <w:bookmarkStart w:id="0" w:name="_GoBack"/>
+            <w:bookmarkEnd w:id="0"/>
           </w:p>
         </w:tc>
         <w:tc>
@@ -3719,7 +3766,7 @@
         <v:path o:extrusionok="f" gradientshapeok="t" o:connecttype="rect"/>
         <o:lock v:ext="edit" aspectratio="t"/>
       </v:shapetype>
-      <v:shape id="_x0000_i1062" type="#_x0000_t75" style="width:7pt;height:19pt;visibility:visible;mso-wrap-style:square" o:bullet="t">
+      <v:shape id="_x0000_i1027" type="#_x0000_t75" style="width:7pt;height:19pt;visibility:visible;mso-wrap-style:square" o:bullet="t">
         <v:imagedata r:id="rId1" o:title=""/>
       </v:shape>
     </w:pict>
@@ -8657,7 +8704,7 @@
 </file>
 
 <file path=customXml/itemProps1.xml><?xml version="1.0" encoding="utf-8"?>
-<ds:datastoreItem xmlns:ds="http://schemas.openxmlformats.org/officeDocument/2006/customXml" ds:itemID="{BC5F497D-A652-4A48-9904-1D2A7C645814}">
+<ds:datastoreItem xmlns:ds="http://schemas.openxmlformats.org/officeDocument/2006/customXml" ds:itemID="{C8C16C30-91CF-884F-890A-1E1102580BB5}">
   <ds:schemaRefs>
     <ds:schemaRef ds:uri="http://schemas.openxmlformats.org/officeDocument/2006/bibliography"/>
   </ds:schemaRefs>

</xml_diff>